<commit_message>
Modificações nos Uses Cases - Adaptação para implementação Web.
</commit_message>
<xml_diff>
--- a/Projeto Recicla+Brasil (Documentação Versão MOBILE)/04. Especificações de Use Case/Use Case CS008/Use Case CS008.docx
+++ b/Projeto Recicla+Brasil (Documentação Versão MOBILE)/04. Especificações de Use Case/Use Case CS008/Use Case CS008.docx
@@ -1,6 +1,6 @@
 
 <file path=word/document.xml><?xml version="1.0" encoding="utf-8"?>
-<w:document xmlns:wpc="http://schemas.microsoft.com/office/word/2010/wordprocessingCanvas" xmlns:mc="http://schemas.openxmlformats.org/markup-compatibility/2006" xmlns:o="urn:schemas-microsoft-com:office:office" xmlns:r="http://schemas.openxmlformats.org/officeDocument/2006/relationships" xmlns:m="http://schemas.openxmlformats.org/officeDocument/2006/math" xmlns:v="urn:schemas-microsoft-com:vml" xmlns:wp14="http://schemas.microsoft.com/office/word/2010/wordprocessingDrawing" xmlns:wp="http://schemas.openxmlformats.org/drawingml/2006/wordprocessingDrawing" xmlns:w10="urn:schemas-microsoft-com:office:word" xmlns:w="http://schemas.openxmlformats.org/wordprocessingml/2006/main" xmlns:w14="http://schemas.microsoft.com/office/word/2010/wordml" xmlns:w15="http://schemas.microsoft.com/office/word/2012/wordml" xmlns:wpg="http://schemas.microsoft.com/office/word/2010/wordprocessingGroup" xmlns:wpi="http://schemas.microsoft.com/office/word/2010/wordprocessingInk" xmlns:wne="http://schemas.microsoft.com/office/word/2006/wordml" xmlns:wps="http://schemas.microsoft.com/office/word/2010/wordprocessingShape" mc:Ignorable="w14 w15 wp14">
+<w:document xmlns:wpc="http://schemas.microsoft.com/office/word/2010/wordprocessingCanvas" xmlns:cx="http://schemas.microsoft.com/office/drawing/2014/chartex" xmlns:cx1="http://schemas.microsoft.com/office/drawing/2015/9/8/chartex" xmlns:cx2="http://schemas.microsoft.com/office/drawing/2015/10/21/chartex" xmlns:cx3="http://schemas.microsoft.com/office/drawing/2016/5/9/chartex" xmlns:cx4="http://schemas.microsoft.com/office/drawing/2016/5/10/chartex" xmlns:cx5="http://schemas.microsoft.com/office/drawing/2016/5/11/chartex" xmlns:cx6="http://schemas.microsoft.com/office/drawing/2016/5/12/chartex" xmlns:cx7="http://schemas.microsoft.com/office/drawing/2016/5/13/chartex" xmlns:cx8="http://schemas.microsoft.com/office/drawing/2016/5/14/chartex" xmlns:mc="http://schemas.openxmlformats.org/markup-compatibility/2006" xmlns:aink="http://schemas.microsoft.com/office/drawing/2016/ink" xmlns:am3d="http://schemas.microsoft.com/office/drawing/2017/model3d" xmlns:o="urn:schemas-microsoft-com:office:office" xmlns:r="http://schemas.openxmlformats.org/officeDocument/2006/relationships" xmlns:m="http://schemas.openxmlformats.org/officeDocument/2006/math" xmlns:v="urn:schemas-microsoft-com:vml" xmlns:wp14="http://schemas.microsoft.com/office/word/2010/wordprocessingDrawing" xmlns:wp="http://schemas.openxmlformats.org/drawingml/2006/wordprocessingDrawing" xmlns:w10="urn:schemas-microsoft-com:office:word" xmlns:w="http://schemas.openxmlformats.org/wordprocessingml/2006/main" xmlns:w14="http://schemas.microsoft.com/office/word/2010/wordml" xmlns:w15="http://schemas.microsoft.com/office/word/2012/wordml" xmlns:w16cid="http://schemas.microsoft.com/office/word/2016/wordml/cid" xmlns:w16se="http://schemas.microsoft.com/office/word/2015/wordml/symex" xmlns:wpg="http://schemas.microsoft.com/office/word/2010/wordprocessingGroup" xmlns:wpi="http://schemas.microsoft.com/office/word/2010/wordprocessingInk" xmlns:wne="http://schemas.microsoft.com/office/word/2006/wordml" xmlns:wps="http://schemas.microsoft.com/office/word/2010/wordprocessingShape" mc:Ignorable="w14 w15 w16se w16cid wp14">
   <w:body>
     <w:p>
       <w:pPr>
@@ -127,17 +127,15 @@
             <w:gridSpan w:val="2"/>
           </w:tcPr>
           <w:p>
-            <w:pPr>
-              <w:rPr>
-                <w:b/>
-              </w:rPr>
-            </w:pPr>
             <w:r>
               <w:rPr>
                 <w:b/>
               </w:rPr>
               <w:t xml:space="preserve">MODIFICADOR POR: </w:t>
             </w:r>
+            <w:r>
+              <w:t>Marcos Neto Santos</w:t>
+            </w:r>
           </w:p>
         </w:tc>
         <w:tc>
@@ -145,11 +143,6 @@
             <w:tcW w:w="3396" w:type="dxa"/>
           </w:tcPr>
           <w:p>
-            <w:pPr>
-              <w:rPr>
-                <w:b/>
-              </w:rPr>
-            </w:pPr>
             <w:r>
               <w:rPr>
                 <w:b/>
@@ -173,6 +166,9 @@
                 <w:b/>
               </w:rPr>
               <w:t xml:space="preserve"> </w:t>
+            </w:r>
+            <w:r>
+              <w:t>17/06/2017</w:t>
             </w:r>
           </w:p>
         </w:tc>
@@ -184,11 +180,19 @@
             <w:gridSpan w:val="3"/>
           </w:tcPr>
           <w:p>
-            <w:r>
-              <w:rPr>
-                <w:b/>
-              </w:rPr>
-              <w:t>ATOR(ES) PRIMÁRIO:</w:t>
+            <w:proofErr w:type="gramStart"/>
+            <w:r>
+              <w:rPr>
+                <w:b/>
+              </w:rPr>
+              <w:t>ATOR(</w:t>
+            </w:r>
+            <w:proofErr w:type="gramEnd"/>
+            <w:r>
+              <w:rPr>
+                <w:b/>
+              </w:rPr>
+              <w:t>ES) PRIMÁRIO:</w:t>
             </w:r>
             <w:r>
               <w:rPr>
@@ -209,11 +213,19 @@
             <w:gridSpan w:val="3"/>
           </w:tcPr>
           <w:p>
-            <w:r>
-              <w:rPr>
-                <w:b/>
-              </w:rPr>
-              <w:t>ATOR(ES) SECUNDÁRIO:</w:t>
+            <w:proofErr w:type="gramStart"/>
+            <w:r>
+              <w:rPr>
+                <w:b/>
+              </w:rPr>
+              <w:t>ATOR(</w:t>
+            </w:r>
+            <w:proofErr w:type="gramEnd"/>
+            <w:r>
+              <w:rPr>
+                <w:b/>
+              </w:rPr>
+              <w:t>ES) SECUNDÁRIO:</w:t>
             </w:r>
             <w:r>
               <w:rPr>
@@ -279,7 +291,10 @@
               <w:t xml:space="preserve">Selecionar o campo </w:t>
             </w:r>
             <w:r>
-              <w:t>“Histórico de troca” no menu deslizante.</w:t>
+              <w:t xml:space="preserve">“Histórico” no menu </w:t>
+            </w:r>
+            <w:r>
+              <w:t>superior do site.</w:t>
             </w:r>
           </w:p>
           <w:p>
@@ -389,7 +404,10 @@
               </w:numPr>
             </w:pPr>
             <w:r>
-              <w:t xml:space="preserve">Ator seleciona o menu deslizante. </w:t>
+              <w:t>A</w:t>
+            </w:r>
+            <w:r>
+              <w:t>tor efetua o login no site.</w:t>
             </w:r>
           </w:p>
         </w:tc>
@@ -407,7 +425,10 @@
               </w:numPr>
             </w:pPr>
             <w:r>
-              <w:t xml:space="preserve">Sistema exibe as opções do menu. </w:t>
+              <w:t>Sistema exibe sua tela principal.</w:t>
+            </w:r>
+            <w:r>
+              <w:t xml:space="preserve"> </w:t>
             </w:r>
           </w:p>
         </w:tc>
@@ -426,7 +447,10 @@
               </w:numPr>
             </w:pPr>
             <w:r>
-              <w:t xml:space="preserve">Ator seleciona “Histórico de troca”. </w:t>
+              <w:t>Ator seleciona “Histórico</w:t>
+            </w:r>
+            <w:r>
+              <w:t xml:space="preserve">”. </w:t>
             </w:r>
           </w:p>
         </w:tc>
@@ -444,10 +468,13 @@
               </w:numPr>
             </w:pPr>
             <w:r>
-              <w:t xml:space="preserve">Sistema abre nova janela exibindo todas as trocas concluídas </w:t>
-            </w:r>
-            <w:r>
-              <w:t>pelo ator.</w:t>
+              <w:t xml:space="preserve">Sistema abre nova janela exibindo </w:t>
+            </w:r>
+            <w:r>
+              <w:t>o histórico de trocas a esquerda</w:t>
+            </w:r>
+            <w:r>
+              <w:t>.</w:t>
             </w:r>
           </w:p>
         </w:tc>
@@ -520,7 +547,13 @@
               <w:rPr>
                 <w:b/>
               </w:rPr>
-              <w:t>Linha 3</w:t>
+              <w:t xml:space="preserve">Linha </w:t>
+            </w:r>
+            <w:r>
+              <w:rPr>
+                <w:b/>
+              </w:rPr>
+              <w:t>1</w:t>
             </w:r>
             <w:r>
               <w:rPr>
@@ -529,8 +562,13 @@
               <w:t xml:space="preserve">: </w:t>
             </w:r>
             <w:r>
-              <w:t>Sem Conexão. Sistema exibe a mensagem: “Não há conexão com a internet!”</w:t>
-            </w:r>
+              <w:t xml:space="preserve">Sem Conexão. Sistema exibe a mensagem: “Não há conexão com a </w:t>
+            </w:r>
+            <w:proofErr w:type="gramStart"/>
+            <w:r>
+              <w:t>internet!”</w:t>
+            </w:r>
+            <w:proofErr w:type="gramEnd"/>
           </w:p>
         </w:tc>
       </w:tr>
@@ -562,6 +600,8 @@
             <w:r>
               <w:t xml:space="preserve">Vazia. Caso o ator não tenha feito nenhuma troca será exibida a mensagem “Não foi feita nenhuma troca”. </w:t>
             </w:r>
+            <w:bookmarkStart w:id="0" w:name="_GoBack"/>
+            <w:bookmarkEnd w:id="0"/>
           </w:p>
         </w:tc>
       </w:tr>
@@ -618,8 +658,6 @@
             <w:r>
               <w:t xml:space="preserve">, R0E003 </w:t>
             </w:r>
-            <w:bookmarkStart w:id="0" w:name="_GoBack"/>
-            <w:bookmarkEnd w:id="0"/>
           </w:p>
         </w:tc>
       </w:tr>
@@ -637,7 +675,7 @@
 </file>
 
 <file path=word/endnotes.xml><?xml version="1.0" encoding="utf-8"?>
-<w:endnotes xmlns:wpc="http://schemas.microsoft.com/office/word/2010/wordprocessingCanvas" xmlns:mc="http://schemas.openxmlformats.org/markup-compatibility/2006" xmlns:o="urn:schemas-microsoft-com:office:office" xmlns:r="http://schemas.openxmlformats.org/officeDocument/2006/relationships" xmlns:m="http://schemas.openxmlformats.org/officeDocument/2006/math" xmlns:v="urn:schemas-microsoft-com:vml" xmlns:wp14="http://schemas.microsoft.com/office/word/2010/wordprocessingDrawing" xmlns:wp="http://schemas.openxmlformats.org/drawingml/2006/wordprocessingDrawing" xmlns:w10="urn:schemas-microsoft-com:office:word" xmlns:w="http://schemas.openxmlformats.org/wordprocessingml/2006/main" xmlns:w14="http://schemas.microsoft.com/office/word/2010/wordml" xmlns:w15="http://schemas.microsoft.com/office/word/2012/wordml" xmlns:wpg="http://schemas.microsoft.com/office/word/2010/wordprocessingGroup" xmlns:wpi="http://schemas.microsoft.com/office/word/2010/wordprocessingInk" xmlns:wne="http://schemas.microsoft.com/office/word/2006/wordml" xmlns:wps="http://schemas.microsoft.com/office/word/2010/wordprocessingShape" mc:Ignorable="w14 w15 wp14">
+<w:endnotes xmlns:wpc="http://schemas.microsoft.com/office/word/2010/wordprocessingCanvas" xmlns:cx="http://schemas.microsoft.com/office/drawing/2014/chartex" xmlns:cx1="http://schemas.microsoft.com/office/drawing/2015/9/8/chartex" xmlns:cx2="http://schemas.microsoft.com/office/drawing/2015/10/21/chartex" xmlns:cx3="http://schemas.microsoft.com/office/drawing/2016/5/9/chartex" xmlns:cx4="http://schemas.microsoft.com/office/drawing/2016/5/10/chartex" xmlns:cx5="http://schemas.microsoft.com/office/drawing/2016/5/11/chartex" xmlns:cx6="http://schemas.microsoft.com/office/drawing/2016/5/12/chartex" xmlns:cx7="http://schemas.microsoft.com/office/drawing/2016/5/13/chartex" xmlns:cx8="http://schemas.microsoft.com/office/drawing/2016/5/14/chartex" xmlns:mc="http://schemas.openxmlformats.org/markup-compatibility/2006" xmlns:aink="http://schemas.microsoft.com/office/drawing/2016/ink" xmlns:am3d="http://schemas.microsoft.com/office/drawing/2017/model3d" xmlns:o="urn:schemas-microsoft-com:office:office" xmlns:r="http://schemas.openxmlformats.org/officeDocument/2006/relationships" xmlns:m="http://schemas.openxmlformats.org/officeDocument/2006/math" xmlns:v="urn:schemas-microsoft-com:vml" xmlns:wp14="http://schemas.microsoft.com/office/word/2010/wordprocessingDrawing" xmlns:wp="http://schemas.openxmlformats.org/drawingml/2006/wordprocessingDrawing" xmlns:w10="urn:schemas-microsoft-com:office:word" xmlns:w="http://schemas.openxmlformats.org/wordprocessingml/2006/main" xmlns:w14="http://schemas.microsoft.com/office/word/2010/wordml" xmlns:w15="http://schemas.microsoft.com/office/word/2012/wordml" xmlns:w16cid="http://schemas.microsoft.com/office/word/2016/wordml/cid" xmlns:w16se="http://schemas.microsoft.com/office/word/2015/wordml/symex" xmlns:wpg="http://schemas.microsoft.com/office/word/2010/wordprocessingGroup" xmlns:wpi="http://schemas.microsoft.com/office/word/2010/wordprocessingInk" xmlns:wne="http://schemas.microsoft.com/office/word/2006/wordml" xmlns:wps="http://schemas.microsoft.com/office/word/2010/wordprocessingShape" mc:Ignorable="w14 w15 w16se w16cid wp14">
   <w:endnote w:type="separator" w:id="-1">
     <w:p>
       <w:pPr>
@@ -662,7 +700,7 @@
 </file>
 
 <file path=word/footnotes.xml><?xml version="1.0" encoding="utf-8"?>
-<w:footnotes xmlns:wpc="http://schemas.microsoft.com/office/word/2010/wordprocessingCanvas" xmlns:mc="http://schemas.openxmlformats.org/markup-compatibility/2006" xmlns:o="urn:schemas-microsoft-com:office:office" xmlns:r="http://schemas.openxmlformats.org/officeDocument/2006/relationships" xmlns:m="http://schemas.openxmlformats.org/officeDocument/2006/math" xmlns:v="urn:schemas-microsoft-com:vml" xmlns:wp14="http://schemas.microsoft.com/office/word/2010/wordprocessingDrawing" xmlns:wp="http://schemas.openxmlformats.org/drawingml/2006/wordprocessingDrawing" xmlns:w10="urn:schemas-microsoft-com:office:word" xmlns:w="http://schemas.openxmlformats.org/wordprocessingml/2006/main" xmlns:w14="http://schemas.microsoft.com/office/word/2010/wordml" xmlns:w15="http://schemas.microsoft.com/office/word/2012/wordml" xmlns:wpg="http://schemas.microsoft.com/office/word/2010/wordprocessingGroup" xmlns:wpi="http://schemas.microsoft.com/office/word/2010/wordprocessingInk" xmlns:wne="http://schemas.microsoft.com/office/word/2006/wordml" xmlns:wps="http://schemas.microsoft.com/office/word/2010/wordprocessingShape" mc:Ignorable="w14 w15 wp14">
+<w:footnotes xmlns:wpc="http://schemas.microsoft.com/office/word/2010/wordprocessingCanvas" xmlns:cx="http://schemas.microsoft.com/office/drawing/2014/chartex" xmlns:cx1="http://schemas.microsoft.com/office/drawing/2015/9/8/chartex" xmlns:cx2="http://schemas.microsoft.com/office/drawing/2015/10/21/chartex" xmlns:cx3="http://schemas.microsoft.com/office/drawing/2016/5/9/chartex" xmlns:cx4="http://schemas.microsoft.com/office/drawing/2016/5/10/chartex" xmlns:cx5="http://schemas.microsoft.com/office/drawing/2016/5/11/chartex" xmlns:cx6="http://schemas.microsoft.com/office/drawing/2016/5/12/chartex" xmlns:cx7="http://schemas.microsoft.com/office/drawing/2016/5/13/chartex" xmlns:cx8="http://schemas.microsoft.com/office/drawing/2016/5/14/chartex" xmlns:mc="http://schemas.openxmlformats.org/markup-compatibility/2006" xmlns:aink="http://schemas.microsoft.com/office/drawing/2016/ink" xmlns:am3d="http://schemas.microsoft.com/office/drawing/2017/model3d" xmlns:o="urn:schemas-microsoft-com:office:office" xmlns:r="http://schemas.openxmlformats.org/officeDocument/2006/relationships" xmlns:m="http://schemas.openxmlformats.org/officeDocument/2006/math" xmlns:v="urn:schemas-microsoft-com:vml" xmlns:wp14="http://schemas.microsoft.com/office/word/2010/wordprocessingDrawing" xmlns:wp="http://schemas.openxmlformats.org/drawingml/2006/wordprocessingDrawing" xmlns:w10="urn:schemas-microsoft-com:office:word" xmlns:w="http://schemas.openxmlformats.org/wordprocessingml/2006/main" xmlns:w14="http://schemas.microsoft.com/office/word/2010/wordml" xmlns:w15="http://schemas.microsoft.com/office/word/2012/wordml" xmlns:w16cid="http://schemas.microsoft.com/office/word/2016/wordml/cid" xmlns:w16se="http://schemas.microsoft.com/office/word/2015/wordml/symex" xmlns:wpg="http://schemas.microsoft.com/office/word/2010/wordprocessingGroup" xmlns:wpi="http://schemas.microsoft.com/office/word/2010/wordprocessingInk" xmlns:wne="http://schemas.microsoft.com/office/word/2006/wordml" xmlns:wps="http://schemas.microsoft.com/office/word/2010/wordprocessingShape" mc:Ignorable="w14 w15 w16se w16cid wp14">
   <w:footnote w:type="separator" w:id="-1">
     <w:p>
       <w:pPr>
@@ -687,7 +725,7 @@
 </file>
 
 <file path=word/header1.xml><?xml version="1.0" encoding="utf-8"?>
-<w:hdr xmlns:wpc="http://schemas.microsoft.com/office/word/2010/wordprocessingCanvas" xmlns:mc="http://schemas.openxmlformats.org/markup-compatibility/2006" xmlns:o="urn:schemas-microsoft-com:office:office" xmlns:r="http://schemas.openxmlformats.org/officeDocument/2006/relationships" xmlns:m="http://schemas.openxmlformats.org/officeDocument/2006/math" xmlns:v="urn:schemas-microsoft-com:vml" xmlns:wp14="http://schemas.microsoft.com/office/word/2010/wordprocessingDrawing" xmlns:wp="http://schemas.openxmlformats.org/drawingml/2006/wordprocessingDrawing" xmlns:w10="urn:schemas-microsoft-com:office:word" xmlns:w="http://schemas.openxmlformats.org/wordprocessingml/2006/main" xmlns:w14="http://schemas.microsoft.com/office/word/2010/wordml" xmlns:w15="http://schemas.microsoft.com/office/word/2012/wordml" xmlns:wpg="http://schemas.microsoft.com/office/word/2010/wordprocessingGroup" xmlns:wpi="http://schemas.microsoft.com/office/word/2010/wordprocessingInk" xmlns:wne="http://schemas.microsoft.com/office/word/2006/wordml" xmlns:wps="http://schemas.microsoft.com/office/word/2010/wordprocessingShape" mc:Ignorable="w14 w15 wp14">
+<w:hdr xmlns:wpc="http://schemas.microsoft.com/office/word/2010/wordprocessingCanvas" xmlns:cx="http://schemas.microsoft.com/office/drawing/2014/chartex" xmlns:cx1="http://schemas.microsoft.com/office/drawing/2015/9/8/chartex" xmlns:cx2="http://schemas.microsoft.com/office/drawing/2015/10/21/chartex" xmlns:cx3="http://schemas.microsoft.com/office/drawing/2016/5/9/chartex" xmlns:cx4="http://schemas.microsoft.com/office/drawing/2016/5/10/chartex" xmlns:cx5="http://schemas.microsoft.com/office/drawing/2016/5/11/chartex" xmlns:cx6="http://schemas.microsoft.com/office/drawing/2016/5/12/chartex" xmlns:cx7="http://schemas.microsoft.com/office/drawing/2016/5/13/chartex" xmlns:cx8="http://schemas.microsoft.com/office/drawing/2016/5/14/chartex" xmlns:mc="http://schemas.openxmlformats.org/markup-compatibility/2006" xmlns:aink="http://schemas.microsoft.com/office/drawing/2016/ink" xmlns:am3d="http://schemas.microsoft.com/office/drawing/2017/model3d" xmlns:o="urn:schemas-microsoft-com:office:office" xmlns:r="http://schemas.openxmlformats.org/officeDocument/2006/relationships" xmlns:m="http://schemas.openxmlformats.org/officeDocument/2006/math" xmlns:v="urn:schemas-microsoft-com:vml" xmlns:wp14="http://schemas.microsoft.com/office/word/2010/wordprocessingDrawing" xmlns:wp="http://schemas.openxmlformats.org/drawingml/2006/wordprocessingDrawing" xmlns:w10="urn:schemas-microsoft-com:office:word" xmlns:w="http://schemas.openxmlformats.org/wordprocessingml/2006/main" xmlns:w14="http://schemas.microsoft.com/office/word/2010/wordml" xmlns:w15="http://schemas.microsoft.com/office/word/2012/wordml" xmlns:w16cid="http://schemas.microsoft.com/office/word/2016/wordml/cid" xmlns:w16se="http://schemas.microsoft.com/office/word/2015/wordml/symex" xmlns:wpg="http://schemas.microsoft.com/office/word/2010/wordprocessingGroup" xmlns:wpi="http://schemas.microsoft.com/office/word/2010/wordprocessingInk" xmlns:wne="http://schemas.microsoft.com/office/word/2006/wordml" xmlns:wps="http://schemas.microsoft.com/office/word/2010/wordprocessingShape" mc:Ignorable="w14 w15 w16se w16cid wp14">
   <w:p>
     <w:r>
       <w:rPr>
@@ -792,7 +830,21 @@
       <w:rPr>
         <w:b/>
       </w:rPr>
-      <w:t xml:space="preserve">    Profº Me. ANDRE VINICIUS RODRIGUES PASSOS NASCIMENTO </w:t>
+      <w:t xml:space="preserve">    </w:t>
+    </w:r>
+    <w:proofErr w:type="spellStart"/>
+    <w:r>
+      <w:rPr>
+        <w:b/>
+      </w:rPr>
+      <w:t>Profº</w:t>
+    </w:r>
+    <w:proofErr w:type="spellEnd"/>
+    <w:r>
+      <w:rPr>
+        <w:b/>
+      </w:rPr>
+      <w:t xml:space="preserve"> Me. ANDRE VINICIUS RODRIGUES PASSOS NASCIMENTO </w:t>
     </w:r>
   </w:p>
   <w:p>
@@ -832,8 +884,8 @@
 </file>
 
 <file path=word/numbering.xml><?xml version="1.0" encoding="utf-8"?>
-<w:numbering xmlns:wpc="http://schemas.microsoft.com/office/word/2010/wordprocessingCanvas" xmlns:mc="http://schemas.openxmlformats.org/markup-compatibility/2006" xmlns:o="urn:schemas-microsoft-com:office:office" xmlns:r="http://schemas.openxmlformats.org/officeDocument/2006/relationships" xmlns:m="http://schemas.openxmlformats.org/officeDocument/2006/math" xmlns:v="urn:schemas-microsoft-com:vml" xmlns:wp14="http://schemas.microsoft.com/office/word/2010/wordprocessingDrawing" xmlns:wp="http://schemas.openxmlformats.org/drawingml/2006/wordprocessingDrawing" xmlns:w10="urn:schemas-microsoft-com:office:word" xmlns:w="http://schemas.openxmlformats.org/wordprocessingml/2006/main" xmlns:w14="http://schemas.microsoft.com/office/word/2010/wordml" xmlns:w15="http://schemas.microsoft.com/office/word/2012/wordml" xmlns:wpg="http://schemas.microsoft.com/office/word/2010/wordprocessingGroup" xmlns:wpi="http://schemas.microsoft.com/office/word/2010/wordprocessingInk" xmlns:wne="http://schemas.microsoft.com/office/word/2006/wordml" xmlns:wps="http://schemas.microsoft.com/office/word/2010/wordprocessingShape" mc:Ignorable="w14 w15 wp14">
-  <w:abstractNum w:abstractNumId="0">
+<w:numbering xmlns:wpc="http://schemas.microsoft.com/office/word/2010/wordprocessingCanvas" xmlns:cx="http://schemas.microsoft.com/office/drawing/2014/chartex" xmlns:cx1="http://schemas.microsoft.com/office/drawing/2015/9/8/chartex" xmlns:cx2="http://schemas.microsoft.com/office/drawing/2015/10/21/chartex" xmlns:cx3="http://schemas.microsoft.com/office/drawing/2016/5/9/chartex" xmlns:cx4="http://schemas.microsoft.com/office/drawing/2016/5/10/chartex" xmlns:cx5="http://schemas.microsoft.com/office/drawing/2016/5/11/chartex" xmlns:cx6="http://schemas.microsoft.com/office/drawing/2016/5/12/chartex" xmlns:cx7="http://schemas.microsoft.com/office/drawing/2016/5/13/chartex" xmlns:cx8="http://schemas.microsoft.com/office/drawing/2016/5/14/chartex" xmlns:mc="http://schemas.openxmlformats.org/markup-compatibility/2006" xmlns:aink="http://schemas.microsoft.com/office/drawing/2016/ink" xmlns:am3d="http://schemas.microsoft.com/office/drawing/2017/model3d" xmlns:o="urn:schemas-microsoft-com:office:office" xmlns:r="http://schemas.openxmlformats.org/officeDocument/2006/relationships" xmlns:m="http://schemas.openxmlformats.org/officeDocument/2006/math" xmlns:v="urn:schemas-microsoft-com:vml" xmlns:wp14="http://schemas.microsoft.com/office/word/2010/wordprocessingDrawing" xmlns:wp="http://schemas.openxmlformats.org/drawingml/2006/wordprocessingDrawing" xmlns:w10="urn:schemas-microsoft-com:office:word" xmlns:w="http://schemas.openxmlformats.org/wordprocessingml/2006/main" xmlns:w14="http://schemas.microsoft.com/office/word/2010/wordml" xmlns:w15="http://schemas.microsoft.com/office/word/2012/wordml" xmlns:w16cid="http://schemas.microsoft.com/office/word/2016/wordml/cid" xmlns:w16se="http://schemas.microsoft.com/office/word/2015/wordml/symex" xmlns:wpg="http://schemas.microsoft.com/office/word/2010/wordprocessingGroup" xmlns:wpi="http://schemas.microsoft.com/office/word/2010/wordprocessingInk" xmlns:wne="http://schemas.microsoft.com/office/word/2006/wordml" xmlns:wps="http://schemas.microsoft.com/office/word/2010/wordprocessingShape" mc:Ignorable="w14 w15 w16se w16cid wp14">
+  <w:abstractNum w:abstractNumId="0" w15:restartNumberingAfterBreak="0">
     <w:nsid w:val="33B1500E"/>
     <w:multiLevelType w:val="hybridMultilevel"/>
     <w:tmpl w:val="EF040DF0"/>
@@ -929,7 +981,7 @@
 </file>
 
 <file path=word/styles.xml><?xml version="1.0" encoding="utf-8"?>
-<w:styles xmlns:mc="http://schemas.openxmlformats.org/markup-compatibility/2006" xmlns:r="http://schemas.openxmlformats.org/officeDocument/2006/relationships" xmlns:w="http://schemas.openxmlformats.org/wordprocessingml/2006/main" xmlns:w14="http://schemas.microsoft.com/office/word/2010/wordml" xmlns:w15="http://schemas.microsoft.com/office/word/2012/wordml" mc:Ignorable="w14 w15">
+<w:styles xmlns:mc="http://schemas.openxmlformats.org/markup-compatibility/2006" xmlns:r="http://schemas.openxmlformats.org/officeDocument/2006/relationships" xmlns:w="http://schemas.openxmlformats.org/wordprocessingml/2006/main" xmlns:w14="http://schemas.microsoft.com/office/word/2010/wordml" xmlns:w15="http://schemas.microsoft.com/office/word/2012/wordml" xmlns:w16cid="http://schemas.microsoft.com/office/word/2016/wordml/cid" xmlns:w16se="http://schemas.microsoft.com/office/word/2015/wordml/symex" mc:Ignorable="w14 w15 w16se w16cid">
   <w:docDefaults>
     <w:rPrDefault>
       <w:rPr>
@@ -945,7 +997,7 @@
       </w:pPr>
     </w:pPrDefault>
   </w:docDefaults>
-  <w:latentStyles w:defLockedState="0" w:defUIPriority="99" w:defSemiHidden="0" w:defUnhideWhenUsed="0" w:defQFormat="0" w:count="371">
+  <w:latentStyles w:defLockedState="0" w:defUIPriority="99" w:defSemiHidden="0" w:defUnhideWhenUsed="0" w:defQFormat="0" w:count="375">
     <w:lsdException w:name="Normal" w:uiPriority="0" w:qFormat="1"/>
     <w:lsdException w:name="heading 1" w:uiPriority="9" w:qFormat="1"/>
     <w:lsdException w:name="heading 2" w:semiHidden="1" w:uiPriority="9" w:unhideWhenUsed="1" w:qFormat="1"/>
@@ -1051,7 +1103,6 @@
     <w:lsdException w:name="HTML Sample" w:semiHidden="1" w:unhideWhenUsed="1"/>
     <w:lsdException w:name="HTML Typewriter" w:semiHidden="1" w:unhideWhenUsed="1"/>
     <w:lsdException w:name="HTML Variable" w:semiHidden="1" w:unhideWhenUsed="1"/>
-    <w:lsdException w:name="Normal Table" w:semiHidden="1" w:unhideWhenUsed="1"/>
     <w:lsdException w:name="annotation subject" w:semiHidden="1" w:unhideWhenUsed="1"/>
     <w:lsdException w:name="No List" w:semiHidden="1" w:unhideWhenUsed="1"/>
     <w:lsdException w:name="Outline List 1" w:semiHidden="1" w:unhideWhenUsed="1"/>
@@ -1095,10 +1146,8 @@
     <w:lsdException w:name="Table Elegant" w:semiHidden="1" w:unhideWhenUsed="1"/>
     <w:lsdException w:name="Table Professional" w:semiHidden="1" w:unhideWhenUsed="1"/>
     <w:lsdException w:name="Table Subtle 1" w:semiHidden="1" w:unhideWhenUsed="1"/>
-    <w:lsdException w:name="Table Subtle 2" w:semiHidden="1" w:unhideWhenUsed="1"/>
     <w:lsdException w:name="Table Web 1" w:semiHidden="1" w:unhideWhenUsed="1"/>
     <w:lsdException w:name="Table Web 2" w:semiHidden="1" w:unhideWhenUsed="1"/>
-    <w:lsdException w:name="Table Web 3" w:semiHidden="1" w:unhideWhenUsed="1"/>
     <w:lsdException w:name="Balloon Text" w:semiHidden="1" w:unhideWhenUsed="1"/>
     <w:lsdException w:name="Table Grid" w:uiPriority="39"/>
     <w:lsdException w:name="Table Theme" w:semiHidden="1" w:unhideWhenUsed="1"/>
@@ -1317,6 +1366,10 @@
     <w:lsdException w:name="List Table 5 Dark Accent 6" w:uiPriority="50"/>
     <w:lsdException w:name="List Table 6 Colorful Accent 6" w:uiPriority="51"/>
     <w:lsdException w:name="List Table 7 Colorful Accent 6" w:uiPriority="52"/>
+    <w:lsdException w:name="Mention" w:semiHidden="1" w:unhideWhenUsed="1"/>
+    <w:lsdException w:name="Smart Hyperlink" w:semiHidden="1" w:unhideWhenUsed="1"/>
+    <w:lsdException w:name="Hashtag" w:semiHidden="1" w:unhideWhenUsed="1"/>
+    <w:lsdException w:name="Unresolved Mention" w:semiHidden="1" w:unhideWhenUsed="1"/>
   </w:latentStyles>
   <w:style w:type="paragraph" w:default="1" w:styleId="Normal">
     <w:name w:val="Normal"/>
@@ -1358,7 +1411,6 @@
       <w:spacing w:after="0" w:line="240" w:lineRule="auto"/>
     </w:pPr>
     <w:tblPr>
-      <w:tblInd w:w="0" w:type="dxa"/>
       <w:tblBorders>
         <w:top w:val="single" w:sz="4" w:space="0" w:color="auto"/>
         <w:left w:val="single" w:sz="4" w:space="0" w:color="auto"/>
@@ -1367,12 +1419,6 @@
         <w:insideH w:val="single" w:sz="4" w:space="0" w:color="auto"/>
         <w:insideV w:val="single" w:sz="4" w:space="0" w:color="auto"/>
       </w:tblBorders>
-      <w:tblCellMar>
-        <w:top w:w="0" w:type="dxa"/>
-        <w:left w:w="108" w:type="dxa"/>
-        <w:bottom w:w="0" w:type="dxa"/>
-        <w:right w:w="108" w:type="dxa"/>
-      </w:tblCellMar>
     </w:tblPr>
   </w:style>
   <w:style w:type="paragraph" w:styleId="Cabealho">

</xml_diff>